<commit_message>
Tasks 8 - 10 solved Task 11 started
</commit_message>
<xml_diff>
--- a/SoftUni/CollectionsHW/TASKS.docx
+++ b/SoftUni/CollectionsHW/TASKS.docx
@@ -2931,8 +2931,6 @@
       <w:r>
         <w:t>Count Specified Word</w:t>
       </w:r>
-      <w:bookmarkStart w:id="0" w:name="_GoBack"/>
-      <w:bookmarkEnd w:id="0"/>
     </w:p>
     <w:p>
       <w:pPr>
@@ -5562,7 +5560,31 @@
                 <w:noProof/>
                 <w:lang w:val="en-US"/>
               </w:rPr>
-              <w:t>java to softuni welcome</w:t>
+              <w:t xml:space="preserve">java softuni </w:t>
+            </w:r>
+            <w:r>
+              <w:rPr>
+                <w:rFonts w:ascii="Consolas" w:hAnsi="Consolas" w:cs="Consolas"/>
+                <w:noProof/>
+                <w:lang w:val="en-US"/>
+              </w:rPr>
+              <w:t>to</w:t>
+            </w:r>
+            <w:r>
+              <w:rPr>
+                <w:rFonts w:ascii="Consolas" w:hAnsi="Consolas" w:cs="Consolas"/>
+                <w:noProof/>
+                <w:lang w:val="en-US"/>
+              </w:rPr>
+              <w:t xml:space="preserve"> </w:t>
+            </w:r>
+            <w:r>
+              <w:rPr>
+                <w:rFonts w:ascii="Consolas" w:hAnsi="Consolas" w:cs="Consolas"/>
+                <w:noProof/>
+                <w:lang w:val="en-US"/>
+              </w:rPr>
+              <w:t>welcome</w:t>
             </w:r>
           </w:p>
         </w:tc>
@@ -5863,6 +5885,8 @@
                 <w:lang w:val="en-US"/>
               </w:rPr>
             </w:pPr>
+            <w:bookmarkStart w:id="0" w:name="_GoBack"/>
+            <w:bookmarkEnd w:id="0"/>
             <w:r>
               <w:rPr>
                 <w:b/>
@@ -11745,7 +11769,7 @@
 </file>
 
 <file path=customXml/itemProps1.xml><?xml version="1.0" encoding="utf-8"?>
-<ds:datastoreItem xmlns:ds="http://schemas.openxmlformats.org/officeDocument/2006/customXml" ds:itemID="{968DB2C7-986B-4F4F-ADF8-8E469D9E9315}">
+<ds:datastoreItem xmlns:ds="http://schemas.openxmlformats.org/officeDocument/2006/customXml" ds:itemID="{1F53FFAC-1069-4F20-A298-B5C8C8345BAB}">
   <ds:schemaRefs>
     <ds:schemaRef ds:uri="http://schemas.openxmlformats.org/officeDocument/2006/bibliography"/>
   </ds:schemaRefs>

</xml_diff>